<commit_message>
working on 1st sem practice article
</commit_message>
<xml_diff>
--- a/1 Семестр/DIPLOM/docs/Отчет практика 9 семестр.docx
+++ b/1 Семестр/DIPLOM/docs/Отчет практика 9 семестр.docx
@@ -6,23 +6,45 @@
       <w:pPr>
         <w:spacing w:line="360" w:lineRule="auto"/>
         <w:ind w:firstLine="708"/>
-        <w:jc w:val="both"/>
-        <w:rPr>
-          <w:rFonts w:ascii="Times New Roman" w:hAnsi="Times New Roman" w:cs="Times New Roman"/>
-          <w:sz w:val="28"/>
-        </w:rPr>
-      </w:pPr>
-      <w:r>
-        <w:rPr>
-          <w:rFonts w:ascii="Times New Roman" w:hAnsi="Times New Roman" w:cs="Times New Roman"/>
-          <w:sz w:val="28"/>
-        </w:rPr>
-        <w:t>В настоящее время, с учетом перманентного повышения стоимости энергоресурсов и одновременного повышения требований к надежности, автономности и стоимости обслуживания объектов энергоснабжения, существует необходимость в объединении разнородных источников электрической энергии в единую сеть.</w:t>
-      </w:r>
-      <w:r>
-        <w:rPr>
-          <w:rFonts w:ascii="Times New Roman" w:hAnsi="Times New Roman" w:cs="Times New Roman"/>
-          <w:sz w:val="28"/>
+        <w:jc w:val="center"/>
+        <w:rPr>
+          <w:rFonts w:ascii="Times New Roman" w:hAnsi="Times New Roman" w:cs="Times New Roman"/>
+          <w:b/>
+          <w:sz w:val="28"/>
+        </w:rPr>
+      </w:pPr>
+      <w:r>
+        <w:rPr>
+          <w:rFonts w:ascii="Times New Roman" w:hAnsi="Times New Roman" w:cs="Times New Roman"/>
+          <w:b/>
+          <w:sz w:val="28"/>
+        </w:rPr>
+        <w:t>Введение</w:t>
+      </w:r>
+    </w:p>
+    <w:p>
+      <w:pPr>
+        <w:spacing w:line="360" w:lineRule="auto"/>
+        <w:ind w:firstLine="708"/>
+        <w:jc w:val="both"/>
+        <w:rPr>
+          <w:rFonts w:ascii="Times New Roman" w:hAnsi="Times New Roman" w:cs="Times New Roman"/>
+          <w:sz w:val="28"/>
+        </w:rPr>
+      </w:pPr>
+      <w:r>
+        <w:rPr>
+          <w:rFonts w:ascii="Times New Roman" w:hAnsi="Times New Roman" w:cs="Times New Roman"/>
+          <w:sz w:val="28"/>
+          <w:szCs w:val="28"/>
+        </w:rPr>
+        <w:t>В настоящее время, с учетом перманентного повышения стоимости энергоресурсов и одновременного повышения требований к надежности, автономности и стоимости обслуживания объектов энергоснабжения,</w:t>
+      </w:r>
+      <w:r>
+        <w:rPr>
+          <w:rFonts w:ascii="Times New Roman" w:hAnsi="Times New Roman" w:cs="Times New Roman"/>
+          <w:sz w:val="28"/>
+          <w:szCs w:val="28"/>
         </w:rPr>
         <w:t xml:space="preserve"> </w:t>
       </w:r>
@@ -30,6 +52,105 @@
         <w:rPr>
           <w:rFonts w:ascii="Times New Roman" w:hAnsi="Times New Roman" w:cs="Times New Roman"/>
           <w:sz w:val="28"/>
+          <w:szCs w:val="28"/>
+        </w:rPr>
+        <w:t>а так же ввиду</w:t>
+      </w:r>
+      <w:r>
+        <w:rPr>
+          <w:rFonts w:ascii="Times New Roman" w:hAnsi="Times New Roman" w:cs="Times New Roman"/>
+          <w:sz w:val="28"/>
+          <w:szCs w:val="28"/>
+        </w:rPr>
+        <w:t xml:space="preserve"> </w:t>
+      </w:r>
+      <w:r>
+        <w:rPr>
+          <w:rFonts w:ascii="Times New Roman" w:hAnsi="Times New Roman" w:cs="Times New Roman"/>
+          <w:sz w:val="28"/>
+          <w:szCs w:val="28"/>
+        </w:rPr>
+        <w:t>н</w:t>
+      </w:r>
+      <w:r>
+        <w:rPr>
+          <w:rFonts w:ascii="Times New Roman" w:hAnsi="Times New Roman" w:cs="Times New Roman"/>
+          <w:sz w:val="28"/>
+          <w:szCs w:val="28"/>
+        </w:rPr>
+        <w:t>аличи</w:t>
+      </w:r>
+      <w:r>
+        <w:rPr>
+          <w:rFonts w:ascii="Times New Roman" w:hAnsi="Times New Roman" w:cs="Times New Roman"/>
+          <w:sz w:val="28"/>
+          <w:szCs w:val="28"/>
+        </w:rPr>
+        <w:t>я</w:t>
+      </w:r>
+      <w:r>
+        <w:rPr>
+          <w:rFonts w:ascii="Times New Roman" w:hAnsi="Times New Roman" w:cs="Times New Roman"/>
+          <w:sz w:val="28"/>
+          <w:szCs w:val="28"/>
+        </w:rPr>
+        <w:t xml:space="preserve"> на территории Российской Федерации потребителей (малых городов, поселков), находящихся в районах, изолированных от существующих энергосетей, или же снабжаемых электроэнергией, по разным причинам, с перебоями</w:t>
+      </w:r>
+      <w:r>
+        <w:t xml:space="preserve"> </w:t>
+      </w:r>
+      <w:r>
+        <w:rPr>
+          <w:rFonts w:ascii="Times New Roman" w:hAnsi="Times New Roman" w:cs="Times New Roman"/>
+          <w:sz w:val="28"/>
+          <w:szCs w:val="28"/>
+        </w:rPr>
+        <w:t>существует необходимость в объединении разнородных источников электрической энергии в единую сеть.</w:t>
+      </w:r>
+      <w:r>
+        <w:rPr>
+          <w:rFonts w:ascii="Times New Roman" w:hAnsi="Times New Roman" w:cs="Times New Roman"/>
+          <w:sz w:val="28"/>
+          <w:szCs w:val="28"/>
+        </w:rPr>
+        <w:t xml:space="preserve"> </w:t>
+      </w:r>
+      <w:r>
+        <w:rPr>
+          <w:rFonts w:ascii="Times New Roman" w:hAnsi="Times New Roman" w:cs="Times New Roman"/>
+          <w:sz w:val="28"/>
+          <w:szCs w:val="28"/>
+        </w:rPr>
+        <w:t>В настоящее время стационарные источники энергоснабжения, в большинстве своем, используют углеводородное сырье, необходимое для работы дизель</w:t>
+      </w:r>
+      <w:r>
+        <w:rPr>
+          <w:rFonts w:ascii="Times New Roman" w:hAnsi="Times New Roman" w:cs="Times New Roman"/>
+          <w:sz w:val="28"/>
+          <w:szCs w:val="28"/>
+        </w:rPr>
+        <w:t xml:space="preserve">ных или бензиновых </w:t>
+      </w:r>
+      <w:r>
+        <w:rPr>
+          <w:rFonts w:ascii="Times New Roman" w:hAnsi="Times New Roman" w:cs="Times New Roman"/>
+          <w:sz w:val="28"/>
+          <w:szCs w:val="28"/>
+        </w:rPr>
+        <w:t>генераторов. Однако в условиях работы с переменным графиком нагрузки на электросеть использование подобного оборудования сопровождается неэффективным использованием ресурса агрегатов, работой в режимах с низким КПД и высокими показателями удельного расхода топлива, что способствует обострению сопутствующих проблем, в том числе экологических. Отдельно следует выделить и проблему доставки топлива. Так, по некоторым сведениям, стоимость 1 кВт∙ч электроэнергии, получаемой от дизельных установок мощностью до 100 кВт в отдаленных районах Якутии, куда доставка топлива затруднена и сопровождается существенными экономическими затратами, достигает по разным оценкам от 25 до 60 руб./(кВт∙ч). На сегодняшний день разница указанного значения и средней стоимости электроэнергии в центральном районе России 4,50 руб./(кВт∙ч) является колоссальной [1].</w:t>
+      </w:r>
+      <w:r>
+        <w:rPr>
+          <w:rFonts w:ascii="Times New Roman" w:hAnsi="Times New Roman" w:cs="Times New Roman"/>
+          <w:sz w:val="28"/>
+          <w:szCs w:val="28"/>
+        </w:rPr>
+        <w:t xml:space="preserve"> </w:t>
+      </w:r>
+      <w:r>
+        <w:rPr>
+          <w:rFonts w:ascii="Times New Roman" w:hAnsi="Times New Roman" w:cs="Times New Roman"/>
+          <w:sz w:val="28"/>
         </w:rPr>
         <w:t>Так же на рынке усиливается спрос на использование возобновляемых источников энергии, что влечет за собой необходимость в комбинации их друг с другом и с традиционными источниками.</w:t>
       </w:r>
@@ -44,13 +165,6 @@
           <w:sz w:val="28"/>
         </w:rPr>
       </w:pPr>
-      <w:r>
-        <w:rPr>
-          <w:rFonts w:ascii="Times New Roman" w:hAnsi="Times New Roman" w:cs="Times New Roman"/>
-          <w:sz w:val="28"/>
-        </w:rPr>
-        <w:t>Концепция объединения разнородных источников электроэнергии в единую сеть называется интеграцией энергосистемы. Она представляет собой процесс объединения различных источников производства электроэнергии (таких как солнечная, ветровая, гидроэнергетика, термальные станции и другие) и интеграции их в единую сеть для обеспечения непрерывного и эффективного энергоснабжения.</w:t>
-      </w:r>
     </w:p>
     <w:p>
       <w:pPr>
@@ -62,6 +176,56 @@
           <w:sz w:val="28"/>
         </w:rPr>
       </w:pPr>
+    </w:p>
+    <w:p>
+      <w:pPr>
+        <w:spacing w:line="360" w:lineRule="auto"/>
+        <w:ind w:firstLine="708"/>
+        <w:jc w:val="center"/>
+        <w:rPr>
+          <w:rFonts w:ascii="Times New Roman" w:hAnsi="Times New Roman" w:cs="Times New Roman"/>
+          <w:b/>
+          <w:sz w:val="28"/>
+        </w:rPr>
+      </w:pPr>
+      <w:r>
+        <w:rPr>
+          <w:rFonts w:ascii="Times New Roman" w:hAnsi="Times New Roman" w:cs="Times New Roman"/>
+          <w:b/>
+          <w:sz w:val="28"/>
+        </w:rPr>
+        <w:lastRenderedPageBreak/>
+        <w:t>Гибридные системы</w:t>
+      </w:r>
+    </w:p>
+    <w:p>
+      <w:pPr>
+        <w:spacing w:line="360" w:lineRule="auto"/>
+        <w:ind w:firstLine="708"/>
+        <w:jc w:val="both"/>
+        <w:rPr>
+          <w:rFonts w:ascii="Times New Roman" w:hAnsi="Times New Roman" w:cs="Times New Roman"/>
+          <w:sz w:val="28"/>
+        </w:rPr>
+      </w:pPr>
+      <w:r>
+        <w:rPr>
+          <w:rFonts w:ascii="Times New Roman" w:hAnsi="Times New Roman" w:cs="Times New Roman"/>
+          <w:sz w:val="28"/>
+        </w:rPr>
+        <w:t>Концепция объединения разнородных источников электроэнергии в единую сеть называется интеграцией энергосистем. Она представляет собой процесс объединения различных источников производства электроэнергии (таких как солнечная, ветровая, гидроэнергетика, термальные станции и другие) и интеграции их в единую сеть для обеспечения непрерывного и эффективного энергоснабжения.</w:t>
+      </w:r>
+    </w:p>
+    <w:p>
+      <w:pPr>
+        <w:spacing w:line="360" w:lineRule="auto"/>
+        <w:ind w:firstLine="708"/>
+        <w:jc w:val="both"/>
+        <w:rPr>
+          <w:rFonts w:ascii="Times New Roman" w:hAnsi="Times New Roman" w:cs="Times New Roman"/>
+          <w:sz w:val="28"/>
+        </w:rPr>
+      </w:pPr>
       <w:r>
         <w:rPr>
           <w:rFonts w:ascii="Times New Roman" w:hAnsi="Times New Roman" w:cs="Times New Roman"/>
@@ -135,25 +299,39 @@
           <w:rFonts w:ascii="Times New Roman" w:hAnsi="Times New Roman" w:cs="Times New Roman"/>
           <w:sz w:val="28"/>
         </w:rPr>
+        <w:t>Этот подход к энергетике не только способствует диверсификации источников энергии, но также содействует более устойчивой и экологически чистой системе энергоснабжения, способствуя снижению выбросов парниковых газов и освобождению от зависимости от традиционных источников энергии, таких как ископаемые</w:t>
+      </w:r>
+      <w:r>
+        <w:rPr>
+          <w:rFonts w:ascii="Times New Roman" w:hAnsi="Times New Roman" w:cs="Times New Roman"/>
+          <w:sz w:val="28"/>
+        </w:rPr>
+        <w:t xml:space="preserve"> виды</w:t>
+      </w:r>
+      <w:r>
+        <w:rPr>
+          <w:rFonts w:ascii="Times New Roman" w:hAnsi="Times New Roman" w:cs="Times New Roman"/>
+          <w:sz w:val="28"/>
+        </w:rPr>
+        <w:t xml:space="preserve"> топлива.</w:t>
+      </w:r>
+    </w:p>
+    <w:p>
+      <w:pPr>
+        <w:spacing w:line="360" w:lineRule="auto"/>
+        <w:ind w:firstLine="708"/>
+        <w:jc w:val="both"/>
+        <w:rPr>
+          <w:rFonts w:ascii="Times New Roman" w:hAnsi="Times New Roman" w:cs="Times New Roman"/>
+          <w:sz w:val="28"/>
+        </w:rPr>
+      </w:pPr>
+      <w:r>
+        <w:rPr>
+          <w:rFonts w:ascii="Times New Roman" w:hAnsi="Times New Roman" w:cs="Times New Roman"/>
+          <w:sz w:val="28"/>
+        </w:rPr>
         <w:lastRenderedPageBreak/>
-        <w:t>Этот подход к энергетике не только способствует диверсификации источников энергии, но также содействует более устойчивой и экологически чистой системе энергоснабжения, способствуя снижению выбросов парниковых газов и освобождению от зависимости от традиционных источников энергии, таких как ископаемые топлива.</w:t>
-      </w:r>
-    </w:p>
-    <w:p>
-      <w:pPr>
-        <w:spacing w:line="360" w:lineRule="auto"/>
-        <w:ind w:firstLine="708"/>
-        <w:jc w:val="both"/>
-        <w:rPr>
-          <w:rFonts w:ascii="Times New Roman" w:hAnsi="Times New Roman" w:cs="Times New Roman"/>
-          <w:sz w:val="28"/>
-        </w:rPr>
-      </w:pPr>
-      <w:r>
-        <w:rPr>
-          <w:rFonts w:ascii="Times New Roman" w:hAnsi="Times New Roman" w:cs="Times New Roman"/>
-          <w:sz w:val="28"/>
-        </w:rPr>
         <w:t>Д</w:t>
       </w:r>
       <w:r>
@@ -294,8 +472,6 @@
         </w:rPr>
         <w:t xml:space="preserve"> В чистом виде крайне редко применяется такой тип систем, обычно для повышения надежности такие системы объединяются с традиционными типами генераторов.</w:t>
       </w:r>
-      <w:bookmarkStart w:id="0" w:name="_GoBack"/>
-      <w:bookmarkEnd w:id="0"/>
     </w:p>
     <w:p>
       <w:pPr>
@@ -316,21 +492,91 @@
           <w:rFonts w:ascii="Times New Roman" w:hAnsi="Times New Roman" w:cs="Times New Roman"/>
           <w:sz w:val="28"/>
         </w:rPr>
-        <w:t>Гибридные системы с аккумуляцией энергии</w:t>
-      </w:r>
-      <w:r>
-        <w:rPr>
-          <w:rFonts w:ascii="Times New Roman" w:hAnsi="Times New Roman" w:cs="Times New Roman"/>
-          <w:sz w:val="28"/>
-        </w:rPr>
-        <w:t>: это</w:t>
-      </w:r>
-      <w:r>
-        <w:rPr>
-          <w:rFonts w:ascii="Times New Roman" w:hAnsi="Times New Roman" w:cs="Times New Roman"/>
-          <w:sz w:val="28"/>
-        </w:rPr>
-        <w:t xml:space="preserve"> сочетание разных источников энергии с системой хранения, такой как аккумуляторы. Например, солнечные батареи могут использоваться для накопления избыточной энергии днем для использования в ночное время или в периоды пикового спроса.</w:t>
+        <w:t>Гибридные системы с аккумуляцией энергии: это сочетание разных источников энергии с системой хранения, такой как аккумуляторы. Например, солнечные батареи могут использоваться для накопления избыточной энергии днем для использования в ночное время или в периоды пикового спроса.</w:t>
+      </w:r>
+      <w:r>
+        <w:rPr>
+          <w:rFonts w:ascii="Times New Roman" w:hAnsi="Times New Roman" w:cs="Times New Roman"/>
+          <w:sz w:val="28"/>
+        </w:rPr>
+        <w:t xml:space="preserve"> Очевидным минусом </w:t>
+      </w:r>
+      <w:r>
+        <w:rPr>
+          <w:rFonts w:ascii="Times New Roman" w:hAnsi="Times New Roman" w:cs="Times New Roman"/>
+          <w:sz w:val="28"/>
+        </w:rPr>
+        <w:t>запасания энергии в аккумуляторах является малая удельная энергоемкость современных аккумуляторов. Для запасания достаточного количества энергии необходим</w:t>
+      </w:r>
+      <w:r>
+        <w:rPr>
+          <w:rFonts w:ascii="Times New Roman" w:hAnsi="Times New Roman" w:cs="Times New Roman"/>
+          <w:sz w:val="28"/>
+        </w:rPr>
+        <w:t>а установка большого количества аккумуляторных батарей, что влечет за собой увеличение начального бюджета на реализацию системы, требует</w:t>
+      </w:r>
+      <w:r>
+        <w:rPr>
+          <w:rFonts w:ascii="Times New Roman" w:hAnsi="Times New Roman" w:cs="Times New Roman"/>
+          <w:sz w:val="28"/>
+        </w:rPr>
+        <w:t xml:space="preserve"> больш</w:t>
+      </w:r>
+      <w:r>
+        <w:rPr>
+          <w:rFonts w:ascii="Times New Roman" w:hAnsi="Times New Roman" w:cs="Times New Roman"/>
+          <w:sz w:val="28"/>
+        </w:rPr>
+        <w:t>ой</w:t>
+      </w:r>
+      <w:r>
+        <w:rPr>
+          <w:rFonts w:ascii="Times New Roman" w:hAnsi="Times New Roman" w:cs="Times New Roman"/>
+          <w:sz w:val="28"/>
+        </w:rPr>
+        <w:t xml:space="preserve"> площад</w:t>
+      </w:r>
+      <w:r>
+        <w:rPr>
+          <w:rFonts w:ascii="Times New Roman" w:hAnsi="Times New Roman" w:cs="Times New Roman"/>
+          <w:sz w:val="28"/>
+        </w:rPr>
+        <w:t>и</w:t>
+      </w:r>
+      <w:r>
+        <w:rPr>
+          <w:rFonts w:ascii="Times New Roman" w:hAnsi="Times New Roman" w:cs="Times New Roman"/>
+          <w:sz w:val="28"/>
+        </w:rPr>
+        <w:t xml:space="preserve"> для </w:t>
+      </w:r>
+      <w:r>
+        <w:rPr>
+          <w:rFonts w:ascii="Times New Roman" w:hAnsi="Times New Roman" w:cs="Times New Roman"/>
+          <w:sz w:val="28"/>
+        </w:rPr>
+        <w:t xml:space="preserve">их </w:t>
+      </w:r>
+      <w:r>
+        <w:rPr>
+          <w:rFonts w:ascii="Times New Roman" w:hAnsi="Times New Roman" w:cs="Times New Roman"/>
+          <w:sz w:val="28"/>
+        </w:rPr>
+        <w:t>размещения</w:t>
+      </w:r>
+      <w:r>
+        <w:rPr>
+          <w:rFonts w:ascii="Times New Roman" w:hAnsi="Times New Roman" w:cs="Times New Roman"/>
+          <w:sz w:val="28"/>
+        </w:rPr>
+        <w:t>, а</w:t>
+      </w:r>
+      <w:r>
+        <w:rPr>
+          <w:rFonts w:ascii="Times New Roman" w:hAnsi="Times New Roman" w:cs="Times New Roman"/>
+          <w:sz w:val="28"/>
+        </w:rPr>
+        <w:t xml:space="preserve"> с учетом постепенной их деградации увеличиваются расходы на обслуживание.</w:t>
       </w:r>
     </w:p>
     <w:p>
@@ -352,29 +598,8 @@
           <w:rFonts w:ascii="Times New Roman" w:hAnsi="Times New Roman" w:cs="Times New Roman"/>
           <w:sz w:val="28"/>
         </w:rPr>
-        <w:t>Гибридные системы с дизельными генераторами</w:t>
-      </w:r>
-      <w:r>
-        <w:rPr>
-          <w:rFonts w:ascii="Times New Roman" w:hAnsi="Times New Roman" w:cs="Times New Roman"/>
-          <w:sz w:val="28"/>
-        </w:rPr>
-        <w:t>: здесь</w:t>
-      </w:r>
-      <w:r>
-        <w:rPr>
-          <w:rFonts w:ascii="Times New Roman" w:hAnsi="Times New Roman" w:cs="Times New Roman"/>
-          <w:sz w:val="28"/>
-        </w:rPr>
-        <w:t xml:space="preserve"> солнечная или ветряная энергия комбинируется с работой дизельных генераторов. В тех </w:t>
-      </w:r>
-      <w:r>
-        <w:rPr>
-          <w:rFonts w:ascii="Times New Roman" w:hAnsi="Times New Roman" w:cs="Times New Roman"/>
-          <w:sz w:val="28"/>
-        </w:rPr>
         <w:lastRenderedPageBreak/>
-        <w:t>случаях, когда возобновляемые источники энергии не могут обеспечить необходимую мощность (например, из-за погодных условий), дизельные генераторы включаются для поддержания стабильного энергоснабжения.</w:t>
+        <w:t>Гибридные системы с дизельными генераторами: здесь солнечная или ветряная энергия комбинируется с работой дизельных генераторов. В тех случаях, когда возобновляемые источники энергии не могут обеспечить необходимую мощность (например, из-за погодных условий), дизельные генераторы включаются для поддержания стабильного энергоснабжения.</w:t>
       </w:r>
     </w:p>
     <w:p>
@@ -398,12 +623,783 @@
     <w:p>
       <w:pPr>
         <w:spacing w:line="360" w:lineRule="auto"/>
-        <w:jc w:val="both"/>
-        <w:rPr>
-          <w:rFonts w:ascii="Times New Roman" w:hAnsi="Times New Roman" w:cs="Times New Roman"/>
-          <w:sz w:val="28"/>
-        </w:rPr>
-      </w:pPr>
+        <w:jc w:val="center"/>
+        <w:rPr>
+          <w:rFonts w:ascii="Times New Roman" w:hAnsi="Times New Roman" w:cs="Times New Roman"/>
+          <w:b/>
+          <w:sz w:val="28"/>
+        </w:rPr>
+      </w:pPr>
+      <w:r>
+        <w:rPr>
+          <w:rFonts w:ascii="Times New Roman" w:hAnsi="Times New Roman" w:cs="Times New Roman"/>
+          <w:b/>
+          <w:sz w:val="28"/>
+        </w:rPr>
+        <w:t>Сложности реализации гибридных систем</w:t>
+      </w:r>
+    </w:p>
+    <w:p>
+      <w:pPr>
+        <w:spacing w:line="360" w:lineRule="auto"/>
+        <w:ind w:firstLine="360"/>
+        <w:jc w:val="both"/>
+        <w:rPr>
+          <w:rFonts w:ascii="Times New Roman" w:hAnsi="Times New Roman" w:cs="Times New Roman"/>
+          <w:sz w:val="28"/>
+        </w:rPr>
+      </w:pPr>
+      <w:r>
+        <w:rPr>
+          <w:rFonts w:ascii="Times New Roman" w:hAnsi="Times New Roman" w:cs="Times New Roman"/>
+          <w:sz w:val="28"/>
+        </w:rPr>
+        <w:t xml:space="preserve">Проектирование </w:t>
+      </w:r>
+      <w:r>
+        <w:rPr>
+          <w:rFonts w:ascii="Times New Roman" w:hAnsi="Times New Roman" w:cs="Times New Roman"/>
+          <w:sz w:val="28"/>
+        </w:rPr>
+        <w:t xml:space="preserve">и эксплуатация </w:t>
+      </w:r>
+      <w:r>
+        <w:rPr>
+          <w:rFonts w:ascii="Times New Roman" w:hAnsi="Times New Roman" w:cs="Times New Roman"/>
+          <w:sz w:val="28"/>
+        </w:rPr>
+        <w:t xml:space="preserve">гибридных энергетических систем </w:t>
+      </w:r>
+      <w:r>
+        <w:rPr>
+          <w:rFonts w:ascii="Times New Roman" w:hAnsi="Times New Roman" w:cs="Times New Roman"/>
+          <w:sz w:val="28"/>
+        </w:rPr>
+        <w:t>считается более сложным процессом по сравнению с традиционными решениями ввиду следующих причин:</w:t>
+      </w:r>
+    </w:p>
+    <w:p>
+      <w:pPr>
+        <w:pStyle w:val="a3"/>
+        <w:numPr>
+          <w:ilvl w:val="0"/>
+          <w:numId w:val="2"/>
+        </w:numPr>
+        <w:spacing w:line="360" w:lineRule="auto"/>
+        <w:jc w:val="both"/>
+        <w:rPr>
+          <w:rFonts w:ascii="Times New Roman" w:hAnsi="Times New Roman" w:cs="Times New Roman"/>
+          <w:sz w:val="28"/>
+        </w:rPr>
+      </w:pPr>
+      <w:r>
+        <w:rPr>
+          <w:rFonts w:ascii="Times New Roman" w:hAnsi="Times New Roman" w:cs="Times New Roman"/>
+          <w:sz w:val="28"/>
+        </w:rPr>
+        <w:t>Динамическая природа источников энергии</w:t>
+      </w:r>
+      <w:r>
+        <w:rPr>
+          <w:rFonts w:ascii="Times New Roman" w:hAnsi="Times New Roman" w:cs="Times New Roman"/>
+          <w:sz w:val="28"/>
+        </w:rPr>
+        <w:t xml:space="preserve">. </w:t>
+      </w:r>
+      <w:r>
+        <w:rPr>
+          <w:rFonts w:ascii="Times New Roman" w:hAnsi="Times New Roman" w:cs="Times New Roman"/>
+          <w:sz w:val="28"/>
+        </w:rPr>
+        <w:t xml:space="preserve">Разнородные источники энергии, такие как солнечная и ветровая энергия, зависят от погодных условий и имеют переменный характер </w:t>
+      </w:r>
+      <w:r>
+        <w:rPr>
+          <w:rFonts w:ascii="Times New Roman" w:hAnsi="Times New Roman" w:cs="Times New Roman"/>
+          <w:sz w:val="28"/>
+        </w:rPr>
+        <w:t>КПД и выходной мощности</w:t>
+      </w:r>
+      <w:r>
+        <w:rPr>
+          <w:rFonts w:ascii="Times New Roman" w:hAnsi="Times New Roman" w:cs="Times New Roman"/>
+          <w:sz w:val="28"/>
+        </w:rPr>
+        <w:t xml:space="preserve">. Это </w:t>
+      </w:r>
+      <w:r>
+        <w:rPr>
+          <w:rFonts w:ascii="Times New Roman" w:hAnsi="Times New Roman" w:cs="Times New Roman"/>
+          <w:sz w:val="28"/>
+        </w:rPr>
+        <w:t>вызывает сложности</w:t>
+      </w:r>
+      <w:r>
+        <w:rPr>
+          <w:rFonts w:ascii="Times New Roman" w:hAnsi="Times New Roman" w:cs="Times New Roman"/>
+          <w:sz w:val="28"/>
+        </w:rPr>
+        <w:t xml:space="preserve"> при прогнозировании </w:t>
+      </w:r>
+      <w:r>
+        <w:rPr>
+          <w:rFonts w:ascii="Times New Roman" w:hAnsi="Times New Roman" w:cs="Times New Roman"/>
+          <w:sz w:val="28"/>
+        </w:rPr>
+        <w:t xml:space="preserve">величины выходной мощности от каждого источника </w:t>
+      </w:r>
+      <w:r>
+        <w:rPr>
+          <w:rFonts w:ascii="Times New Roman" w:hAnsi="Times New Roman" w:cs="Times New Roman"/>
+          <w:sz w:val="28"/>
+        </w:rPr>
+        <w:t xml:space="preserve">и </w:t>
+      </w:r>
+      <w:r>
+        <w:rPr>
+          <w:rFonts w:ascii="Times New Roman" w:hAnsi="Times New Roman" w:cs="Times New Roman"/>
+          <w:sz w:val="28"/>
+        </w:rPr>
+        <w:t>распределении нагрузки</w:t>
+      </w:r>
+      <w:r>
+        <w:rPr>
+          <w:rFonts w:ascii="Times New Roman" w:hAnsi="Times New Roman" w:cs="Times New Roman"/>
+          <w:sz w:val="28"/>
+        </w:rPr>
+        <w:t>.</w:t>
+      </w:r>
+    </w:p>
+    <w:p>
+      <w:pPr>
+        <w:pStyle w:val="a3"/>
+        <w:numPr>
+          <w:ilvl w:val="0"/>
+          <w:numId w:val="2"/>
+        </w:numPr>
+        <w:spacing w:line="360" w:lineRule="auto"/>
+        <w:jc w:val="both"/>
+        <w:rPr>
+          <w:rFonts w:ascii="Times New Roman" w:hAnsi="Times New Roman" w:cs="Times New Roman"/>
+          <w:sz w:val="28"/>
+        </w:rPr>
+      </w:pPr>
+      <w:r>
+        <w:rPr>
+          <w:rFonts w:ascii="Times New Roman" w:hAnsi="Times New Roman" w:cs="Times New Roman"/>
+          <w:sz w:val="28"/>
+        </w:rPr>
+        <w:t>Несовместимость</w:t>
+      </w:r>
+      <w:r>
+        <w:rPr>
+          <w:rFonts w:ascii="Times New Roman" w:hAnsi="Times New Roman" w:cs="Times New Roman"/>
+          <w:sz w:val="28"/>
+        </w:rPr>
+        <w:t xml:space="preserve"> разнородных типов генерации.</w:t>
+      </w:r>
+      <w:r>
+        <w:rPr>
+          <w:rFonts w:ascii="Times New Roman" w:hAnsi="Times New Roman" w:cs="Times New Roman"/>
+          <w:sz w:val="28"/>
+        </w:rPr>
+        <w:t xml:space="preserve"> </w:t>
+      </w:r>
+      <w:r>
+        <w:rPr>
+          <w:rFonts w:ascii="Times New Roman" w:hAnsi="Times New Roman" w:cs="Times New Roman"/>
+          <w:sz w:val="28"/>
+        </w:rPr>
+        <w:t>Различные первичные источники энерги</w:t>
+      </w:r>
+      <w:r>
+        <w:rPr>
+          <w:rFonts w:ascii="Times New Roman" w:hAnsi="Times New Roman" w:cs="Times New Roman"/>
+          <w:sz w:val="28"/>
+        </w:rPr>
+        <w:t xml:space="preserve">и подразумевают различный принцип ее преобразования, с целью увеличения КПД преобразователя. Это влечет за собой несовместимость параметров электрической энергии при объединении этих источников в гибридную энергосистему. </w:t>
+      </w:r>
+      <w:r>
+        <w:rPr>
+          <w:rFonts w:ascii="Times New Roman" w:hAnsi="Times New Roman" w:cs="Times New Roman"/>
+          <w:sz w:val="28"/>
+        </w:rPr>
+        <w:t xml:space="preserve">Различные </w:t>
+      </w:r>
+      <w:r>
+        <w:rPr>
+          <w:rFonts w:ascii="Times New Roman" w:hAnsi="Times New Roman" w:cs="Times New Roman"/>
+          <w:sz w:val="28"/>
+        </w:rPr>
+        <w:t>преобразователи</w:t>
+      </w:r>
+      <w:r>
+        <w:rPr>
+          <w:rFonts w:ascii="Times New Roman" w:hAnsi="Times New Roman" w:cs="Times New Roman"/>
+          <w:sz w:val="28"/>
+        </w:rPr>
+        <w:t xml:space="preserve"> энергии могут иметь разные технические характеристики, например, напряжение, частоту или тип тока. Их интеграция в единую систему </w:t>
+      </w:r>
+      <w:r>
+        <w:rPr>
+          <w:rFonts w:ascii="Times New Roman" w:hAnsi="Times New Roman" w:cs="Times New Roman"/>
+          <w:sz w:val="28"/>
+        </w:rPr>
+        <w:lastRenderedPageBreak/>
+        <w:t>требует согласования и совместимости, что может потребовать дополнительных устройств и технических решений.</w:t>
+      </w:r>
+    </w:p>
+    <w:p>
+      <w:pPr>
+        <w:pStyle w:val="a3"/>
+        <w:numPr>
+          <w:ilvl w:val="0"/>
+          <w:numId w:val="2"/>
+        </w:numPr>
+        <w:spacing w:line="360" w:lineRule="auto"/>
+        <w:jc w:val="both"/>
+        <w:rPr>
+          <w:rFonts w:ascii="Times New Roman" w:hAnsi="Times New Roman" w:cs="Times New Roman"/>
+          <w:sz w:val="28"/>
+        </w:rPr>
+      </w:pPr>
+      <w:r>
+        <w:rPr>
+          <w:rFonts w:ascii="Times New Roman" w:hAnsi="Times New Roman" w:cs="Times New Roman"/>
+          <w:sz w:val="28"/>
+        </w:rPr>
+        <w:t>Управление и контроль</w:t>
+      </w:r>
+      <w:r>
+        <w:rPr>
+          <w:rFonts w:ascii="Times New Roman" w:hAnsi="Times New Roman" w:cs="Times New Roman"/>
+          <w:sz w:val="28"/>
+        </w:rPr>
+        <w:t>.</w:t>
+      </w:r>
+      <w:r>
+        <w:rPr>
+          <w:rFonts w:ascii="Times New Roman" w:hAnsi="Times New Roman" w:cs="Times New Roman"/>
+          <w:sz w:val="28"/>
+        </w:rPr>
+        <w:t xml:space="preserve"> Эффективное управление разнообразными источниками энергии, системами хранения и распределения требует продвинутых систем управления и контроля, способных динамически реагировать на изменения в производстве или потреблении энергии.</w:t>
+      </w:r>
+    </w:p>
+    <w:p>
+      <w:pPr>
+        <w:pStyle w:val="a3"/>
+        <w:numPr>
+          <w:ilvl w:val="0"/>
+          <w:numId w:val="2"/>
+        </w:numPr>
+        <w:spacing w:line="360" w:lineRule="auto"/>
+        <w:jc w:val="both"/>
+        <w:rPr>
+          <w:rFonts w:ascii="Times New Roman" w:hAnsi="Times New Roman" w:cs="Times New Roman"/>
+          <w:sz w:val="28"/>
+        </w:rPr>
+      </w:pPr>
+      <w:r>
+        <w:rPr>
+          <w:rFonts w:ascii="Times New Roman" w:hAnsi="Times New Roman" w:cs="Times New Roman"/>
+          <w:sz w:val="28"/>
+        </w:rPr>
+        <w:t>Оптимизация и экономика</w:t>
+      </w:r>
+      <w:r>
+        <w:rPr>
+          <w:rFonts w:ascii="Times New Roman" w:hAnsi="Times New Roman" w:cs="Times New Roman"/>
+          <w:sz w:val="28"/>
+        </w:rPr>
+        <w:t>.</w:t>
+      </w:r>
+      <w:r>
+        <w:rPr>
+          <w:rFonts w:ascii="Times New Roman" w:hAnsi="Times New Roman" w:cs="Times New Roman"/>
+          <w:sz w:val="28"/>
+        </w:rPr>
+        <w:t xml:space="preserve"> Выбор оптимальной комбинации источников энергии, систем хранения и управления может быть сложной задачей, особенно с учетом стоимости и экономической эффективности таких систем.</w:t>
+      </w:r>
+      <w:r>
+        <w:rPr>
+          <w:rFonts w:ascii="Times New Roman" w:hAnsi="Times New Roman" w:cs="Times New Roman"/>
+          <w:sz w:val="28"/>
+        </w:rPr>
+        <w:t xml:space="preserve"> Задача подбора компонентов такой </w:t>
+      </w:r>
+      <w:r>
+        <w:rPr>
+          <w:rFonts w:ascii="Times New Roman" w:hAnsi="Times New Roman" w:cs="Times New Roman"/>
+          <w:sz w:val="28"/>
+        </w:rPr>
+        <w:t>системы является многопараметровой и индивидуальной для каждого случая.</w:t>
+      </w:r>
+    </w:p>
+    <w:p>
+      <w:pPr>
+        <w:pStyle w:val="a3"/>
+        <w:numPr>
+          <w:ilvl w:val="0"/>
+          <w:numId w:val="2"/>
+        </w:numPr>
+        <w:spacing w:line="360" w:lineRule="auto"/>
+        <w:jc w:val="both"/>
+        <w:rPr>
+          <w:rFonts w:ascii="Times New Roman" w:hAnsi="Times New Roman" w:cs="Times New Roman"/>
+          <w:sz w:val="28"/>
+        </w:rPr>
+      </w:pPr>
+      <w:r>
+        <w:rPr>
+          <w:rFonts w:ascii="Times New Roman" w:hAnsi="Times New Roman" w:cs="Times New Roman"/>
+          <w:sz w:val="28"/>
+        </w:rPr>
+        <w:t>Технические и инфраструктурные ограничения</w:t>
+      </w:r>
+      <w:r>
+        <w:rPr>
+          <w:rFonts w:ascii="Times New Roman" w:hAnsi="Times New Roman" w:cs="Times New Roman"/>
+          <w:sz w:val="28"/>
+        </w:rPr>
+        <w:t>. Различная география накладывает определенные ограничения на типы источников энергии и доступность некоторых компонентов.</w:t>
+      </w:r>
+      <w:r>
+        <w:rPr>
+          <w:rFonts w:ascii="Times New Roman" w:hAnsi="Times New Roman" w:cs="Times New Roman"/>
+          <w:sz w:val="28"/>
+        </w:rPr>
+        <w:t xml:space="preserve"> </w:t>
+      </w:r>
+      <w:r>
+        <w:rPr>
+          <w:rFonts w:ascii="Times New Roman" w:hAnsi="Times New Roman" w:cs="Times New Roman"/>
+          <w:sz w:val="28"/>
+        </w:rPr>
+        <w:t>Разные регионы</w:t>
+      </w:r>
+      <w:r>
+        <w:rPr>
+          <w:rFonts w:ascii="Times New Roman" w:hAnsi="Times New Roman" w:cs="Times New Roman"/>
+          <w:sz w:val="28"/>
+        </w:rPr>
+        <w:t xml:space="preserve"> могут иметь ограниченный доступ к определенным источникам энергии или технологиям, что осложняет разработку гибридных систем.</w:t>
+      </w:r>
+    </w:p>
+    <w:p>
+      <w:pPr>
+        <w:pStyle w:val="a3"/>
+        <w:numPr>
+          <w:ilvl w:val="0"/>
+          <w:numId w:val="2"/>
+        </w:numPr>
+        <w:spacing w:line="360" w:lineRule="auto"/>
+        <w:jc w:val="both"/>
+        <w:rPr>
+          <w:rFonts w:ascii="Times New Roman" w:hAnsi="Times New Roman" w:cs="Times New Roman"/>
+          <w:sz w:val="28"/>
+        </w:rPr>
+      </w:pPr>
+      <w:r>
+        <w:rPr>
+          <w:rFonts w:ascii="Times New Roman" w:hAnsi="Times New Roman" w:cs="Times New Roman"/>
+          <w:sz w:val="28"/>
+        </w:rPr>
+        <w:t>Требования к обслуживанию и управлению рисками</w:t>
+      </w:r>
+      <w:r>
+        <w:rPr>
+          <w:rFonts w:ascii="Times New Roman" w:hAnsi="Times New Roman" w:cs="Times New Roman"/>
+          <w:sz w:val="28"/>
+        </w:rPr>
+        <w:t>.</w:t>
+      </w:r>
+      <w:r>
+        <w:rPr>
+          <w:rFonts w:ascii="Times New Roman" w:hAnsi="Times New Roman" w:cs="Times New Roman"/>
+          <w:sz w:val="28"/>
+        </w:rPr>
+        <w:t xml:space="preserve"> Гибридные системы могут потребовать более сложного обслуживания и управления, а также требовать решений по управлению рисками, такими как технические сбои и</w:t>
+      </w:r>
+      <w:r>
+        <w:rPr>
+          <w:rFonts w:ascii="Times New Roman" w:hAnsi="Times New Roman" w:cs="Times New Roman"/>
+          <w:sz w:val="28"/>
+        </w:rPr>
+        <w:t xml:space="preserve"> другие.</w:t>
+      </w:r>
+    </w:p>
+    <w:p>
+      <w:pPr>
+        <w:spacing w:line="360" w:lineRule="auto"/>
+        <w:ind w:firstLine="360"/>
+        <w:jc w:val="both"/>
+        <w:rPr>
+          <w:rFonts w:ascii="Times New Roman" w:hAnsi="Times New Roman" w:cs="Times New Roman"/>
+          <w:sz w:val="28"/>
+        </w:rPr>
+      </w:pPr>
+      <w:r>
+        <w:rPr>
+          <w:rFonts w:ascii="Times New Roman" w:hAnsi="Times New Roman" w:cs="Times New Roman"/>
+          <w:sz w:val="28"/>
+        </w:rPr>
+        <w:t>Проектирование гибридных энергетических систем требует комплексного подхода, который учитывает разнообразие технических, экономических и экологических факторов, а также стремится к оптимальному балансу между различными источниками энергии для обеспечения стабильного и эффективного энергоснабжения</w:t>
+      </w:r>
+      <w:r>
+        <w:rPr>
+          <w:rFonts w:ascii="Times New Roman" w:hAnsi="Times New Roman" w:cs="Times New Roman"/>
+          <w:sz w:val="28"/>
+        </w:rPr>
+        <w:t xml:space="preserve"> при минимальной стоимости.</w:t>
+      </w:r>
+    </w:p>
+    <w:p>
+      <w:pPr>
+        <w:spacing w:line="360" w:lineRule="auto"/>
+        <w:ind w:firstLine="360"/>
+        <w:jc w:val="both"/>
+        <w:rPr>
+          <w:rFonts w:ascii="Times New Roman" w:hAnsi="Times New Roman" w:cs="Times New Roman"/>
+          <w:sz w:val="28"/>
+        </w:rPr>
+      </w:pPr>
+    </w:p>
+    <w:p>
+      <w:pPr>
+        <w:spacing w:line="360" w:lineRule="auto"/>
+        <w:ind w:firstLine="360"/>
+        <w:jc w:val="both"/>
+        <w:rPr>
+          <w:rFonts w:ascii="Times New Roman" w:hAnsi="Times New Roman" w:cs="Times New Roman"/>
+          <w:sz w:val="28"/>
+        </w:rPr>
+      </w:pPr>
+    </w:p>
+    <w:p>
+      <w:pPr>
+        <w:spacing w:line="360" w:lineRule="auto"/>
+        <w:ind w:firstLine="360"/>
+        <w:jc w:val="both"/>
+        <w:rPr>
+          <w:rFonts w:ascii="Times New Roman" w:hAnsi="Times New Roman" w:cs="Times New Roman"/>
+          <w:sz w:val="28"/>
+        </w:rPr>
+      </w:pPr>
+    </w:p>
+    <w:p>
+      <w:pPr>
+        <w:spacing w:line="360" w:lineRule="auto"/>
+        <w:ind w:firstLine="360"/>
+        <w:jc w:val="center"/>
+        <w:rPr>
+          <w:rFonts w:ascii="Times New Roman" w:hAnsi="Times New Roman" w:cs="Times New Roman"/>
+          <w:b/>
+          <w:sz w:val="28"/>
+        </w:rPr>
+      </w:pPr>
+      <w:r>
+        <w:rPr>
+          <w:rFonts w:ascii="Times New Roman" w:hAnsi="Times New Roman" w:cs="Times New Roman"/>
+          <w:b/>
+          <w:sz w:val="28"/>
+        </w:rPr>
+        <w:lastRenderedPageBreak/>
+        <w:t>Задачи гибридных энергосистем</w:t>
+      </w:r>
+    </w:p>
+    <w:p>
+      <w:pPr>
+        <w:spacing w:line="360" w:lineRule="auto"/>
+        <w:ind w:firstLine="360"/>
+        <w:rPr>
+          <w:rFonts w:ascii="Times New Roman" w:hAnsi="Times New Roman" w:cs="Times New Roman"/>
+          <w:sz w:val="28"/>
+        </w:rPr>
+      </w:pPr>
+      <w:r>
+        <w:rPr>
+          <w:rFonts w:ascii="Times New Roman" w:hAnsi="Times New Roman" w:cs="Times New Roman"/>
+          <w:sz w:val="28"/>
+        </w:rPr>
+        <w:t>В условиях переменного спроса на электрическую энергию, переменного характера возобновляемых источников энергии (ВИЭ), а также высокую стоимость энергии ископаемого топлива, можно выделить основные задачи гибридных систем:</w:t>
+      </w:r>
+    </w:p>
+    <w:p>
+      <w:pPr>
+        <w:pStyle w:val="a3"/>
+        <w:numPr>
+          <w:ilvl w:val="0"/>
+          <w:numId w:val="3"/>
+        </w:numPr>
+        <w:spacing w:line="360" w:lineRule="auto"/>
+        <w:rPr>
+          <w:rFonts w:ascii="Times New Roman" w:hAnsi="Times New Roman" w:cs="Times New Roman"/>
+          <w:sz w:val="28"/>
+        </w:rPr>
+      </w:pPr>
+      <w:r>
+        <w:rPr>
+          <w:rFonts w:ascii="Times New Roman" w:hAnsi="Times New Roman" w:cs="Times New Roman"/>
+          <w:sz w:val="28"/>
+        </w:rPr>
+        <w:t>Максимизировать использование ВИЭ.</w:t>
+      </w:r>
+    </w:p>
+    <w:p>
+      <w:pPr>
+        <w:pStyle w:val="a3"/>
+        <w:numPr>
+          <w:ilvl w:val="1"/>
+          <w:numId w:val="3"/>
+        </w:numPr>
+        <w:spacing w:line="360" w:lineRule="auto"/>
+        <w:rPr>
+          <w:rFonts w:ascii="Times New Roman" w:hAnsi="Times New Roman" w:cs="Times New Roman"/>
+          <w:sz w:val="28"/>
+        </w:rPr>
+      </w:pPr>
+      <w:r>
+        <w:rPr>
+          <w:rFonts w:ascii="Times New Roman" w:hAnsi="Times New Roman" w:cs="Times New Roman"/>
+          <w:sz w:val="28"/>
+        </w:rPr>
+        <w:t>Максимизировать КПД и выходную мощность ВИЭ.</w:t>
+      </w:r>
+    </w:p>
+    <w:p>
+      <w:pPr>
+        <w:pStyle w:val="a3"/>
+        <w:numPr>
+          <w:ilvl w:val="1"/>
+          <w:numId w:val="3"/>
+        </w:numPr>
+        <w:spacing w:line="360" w:lineRule="auto"/>
+        <w:rPr>
+          <w:rFonts w:ascii="Times New Roman" w:hAnsi="Times New Roman" w:cs="Times New Roman"/>
+          <w:sz w:val="28"/>
+        </w:rPr>
+      </w:pPr>
+      <w:r>
+        <w:rPr>
+          <w:rFonts w:ascii="Times New Roman" w:hAnsi="Times New Roman" w:cs="Times New Roman"/>
+          <w:sz w:val="28"/>
+        </w:rPr>
+        <w:t>Накапливать энергию ВИЭ в аккумуляторных батареях или иными способами.</w:t>
+      </w:r>
+    </w:p>
+    <w:p>
+      <w:pPr>
+        <w:pStyle w:val="a3"/>
+        <w:numPr>
+          <w:ilvl w:val="1"/>
+          <w:numId w:val="3"/>
+        </w:numPr>
+        <w:spacing w:line="360" w:lineRule="auto"/>
+        <w:rPr>
+          <w:rFonts w:ascii="Times New Roman" w:hAnsi="Times New Roman" w:cs="Times New Roman"/>
+          <w:sz w:val="28"/>
+        </w:rPr>
+      </w:pPr>
+      <w:r>
+        <w:rPr>
+          <w:rFonts w:ascii="Times New Roman" w:hAnsi="Times New Roman" w:cs="Times New Roman"/>
+          <w:sz w:val="28"/>
+        </w:rPr>
+        <w:t xml:space="preserve">Диверсифицировать источники возобновляемой энергии. </w:t>
+      </w:r>
+    </w:p>
+    <w:p>
+      <w:pPr>
+        <w:pStyle w:val="a3"/>
+        <w:numPr>
+          <w:ilvl w:val="0"/>
+          <w:numId w:val="3"/>
+        </w:numPr>
+        <w:spacing w:line="360" w:lineRule="auto"/>
+        <w:rPr>
+          <w:rFonts w:ascii="Times New Roman" w:hAnsi="Times New Roman" w:cs="Times New Roman"/>
+          <w:sz w:val="28"/>
+        </w:rPr>
+      </w:pPr>
+      <w:r>
+        <w:rPr>
+          <w:rFonts w:ascii="Times New Roman" w:hAnsi="Times New Roman" w:cs="Times New Roman"/>
+          <w:sz w:val="28"/>
+        </w:rPr>
+        <w:t>Минимизировать использование ископаемого топлива.</w:t>
+      </w:r>
+    </w:p>
+    <w:p>
+      <w:pPr>
+        <w:pStyle w:val="a3"/>
+        <w:numPr>
+          <w:ilvl w:val="1"/>
+          <w:numId w:val="3"/>
+        </w:numPr>
+        <w:spacing w:line="360" w:lineRule="auto"/>
+        <w:rPr>
+          <w:rFonts w:ascii="Times New Roman" w:hAnsi="Times New Roman" w:cs="Times New Roman"/>
+          <w:sz w:val="28"/>
+        </w:rPr>
+      </w:pPr>
+      <w:r>
+        <w:rPr>
+          <w:rFonts w:ascii="Times New Roman" w:hAnsi="Times New Roman" w:cs="Times New Roman"/>
+          <w:sz w:val="28"/>
+        </w:rPr>
+        <w:t>Применять дизельные или бензиновые генераторы</w:t>
+      </w:r>
+      <w:r>
+        <w:rPr>
+          <w:rFonts w:ascii="Times New Roman" w:hAnsi="Times New Roman" w:cs="Times New Roman"/>
+          <w:sz w:val="28"/>
+        </w:rPr>
+        <w:t xml:space="preserve"> только в условиях недостаточности генерации от ВИЭ.</w:t>
+      </w:r>
+    </w:p>
+    <w:p>
+      <w:pPr>
+        <w:pStyle w:val="a3"/>
+        <w:numPr>
+          <w:ilvl w:val="1"/>
+          <w:numId w:val="3"/>
+        </w:numPr>
+        <w:spacing w:line="360" w:lineRule="auto"/>
+        <w:rPr>
+          <w:rFonts w:ascii="Times New Roman" w:hAnsi="Times New Roman" w:cs="Times New Roman"/>
+          <w:sz w:val="28"/>
+        </w:rPr>
+      </w:pPr>
+      <w:r>
+        <w:rPr>
+          <w:rFonts w:ascii="Times New Roman" w:hAnsi="Times New Roman" w:cs="Times New Roman"/>
+          <w:sz w:val="28"/>
+        </w:rPr>
+        <w:t>Максимизировать КПД генераторов при ограничении выходной мощности.</w:t>
+      </w:r>
+    </w:p>
+    <w:p>
+      <w:pPr>
+        <w:pStyle w:val="a3"/>
+        <w:numPr>
+          <w:ilvl w:val="0"/>
+          <w:numId w:val="3"/>
+        </w:numPr>
+        <w:spacing w:line="360" w:lineRule="auto"/>
+        <w:rPr>
+          <w:rFonts w:ascii="Times New Roman" w:hAnsi="Times New Roman" w:cs="Times New Roman"/>
+          <w:sz w:val="28"/>
+        </w:rPr>
+      </w:pPr>
+      <w:r>
+        <w:rPr>
+          <w:rFonts w:ascii="Times New Roman" w:hAnsi="Times New Roman" w:cs="Times New Roman"/>
+          <w:sz w:val="28"/>
+        </w:rPr>
+        <w:t>Автоматизировать распределение энергии и диагностику оборудования с целью достижения наиболее эффективных режимов работы.</w:t>
+      </w:r>
+    </w:p>
+    <w:p>
+      <w:pPr>
+        <w:pStyle w:val="a3"/>
+        <w:spacing w:line="360" w:lineRule="auto"/>
+        <w:rPr>
+          <w:rFonts w:ascii="Times New Roman" w:hAnsi="Times New Roman" w:cs="Times New Roman"/>
+          <w:sz w:val="28"/>
+        </w:rPr>
+      </w:pPr>
+    </w:p>
+    <w:p>
+      <w:pPr>
+        <w:pStyle w:val="a3"/>
+        <w:spacing w:line="360" w:lineRule="auto"/>
+        <w:rPr>
+          <w:rFonts w:ascii="Times New Roman" w:hAnsi="Times New Roman" w:cs="Times New Roman"/>
+          <w:sz w:val="28"/>
+        </w:rPr>
+      </w:pPr>
+      <w:bookmarkStart w:id="0" w:name="_GoBack"/>
+      <w:bookmarkEnd w:id="0"/>
+    </w:p>
+    <w:p>
+      <w:pPr>
+        <w:spacing w:line="360" w:lineRule="auto"/>
+        <w:ind w:left="360"/>
+        <w:rPr>
+          <w:rFonts w:ascii="Times New Roman" w:hAnsi="Times New Roman" w:cs="Times New Roman"/>
+          <w:sz w:val="28"/>
+        </w:rPr>
+      </w:pPr>
+    </w:p>
+    <w:p>
+      <w:pPr>
+        <w:spacing w:line="360" w:lineRule="auto"/>
+        <w:ind w:firstLine="360"/>
+        <w:jc w:val="both"/>
+        <w:rPr>
+          <w:rFonts w:ascii="Times New Roman" w:hAnsi="Times New Roman" w:cs="Times New Roman"/>
+          <w:sz w:val="28"/>
+        </w:rPr>
+      </w:pPr>
+    </w:p>
+    <w:p>
+      <w:pPr>
+        <w:spacing w:line="360" w:lineRule="auto"/>
+        <w:ind w:firstLine="360"/>
+        <w:jc w:val="both"/>
+        <w:rPr>
+          <w:rFonts w:ascii="Times New Roman" w:hAnsi="Times New Roman" w:cs="Times New Roman"/>
+          <w:sz w:val="28"/>
+        </w:rPr>
+      </w:pPr>
+    </w:p>
+    <w:p>
+      <w:pPr>
+        <w:spacing w:line="360" w:lineRule="auto"/>
+        <w:ind w:firstLine="360"/>
+        <w:jc w:val="both"/>
+        <w:rPr>
+          <w:rFonts w:ascii="Times New Roman" w:hAnsi="Times New Roman" w:cs="Times New Roman"/>
+          <w:sz w:val="28"/>
+        </w:rPr>
+      </w:pPr>
+    </w:p>
+    <w:p>
+      <w:pPr>
+        <w:spacing w:line="360" w:lineRule="auto"/>
+        <w:ind w:firstLine="360"/>
+        <w:jc w:val="both"/>
+        <w:rPr>
+          <w:rFonts w:ascii="Times New Roman" w:hAnsi="Times New Roman" w:cs="Times New Roman"/>
+          <w:sz w:val="28"/>
+        </w:rPr>
+      </w:pPr>
+    </w:p>
+    <w:p>
+      <w:pPr>
+        <w:spacing w:line="360" w:lineRule="auto"/>
+        <w:ind w:firstLine="360"/>
+        <w:jc w:val="both"/>
+        <w:rPr>
+          <w:rFonts w:ascii="Times New Roman" w:hAnsi="Times New Roman" w:cs="Times New Roman"/>
+          <w:sz w:val="28"/>
+        </w:rPr>
+      </w:pPr>
+    </w:p>
+    <w:p>
+      <w:pPr>
+        <w:spacing w:line="360" w:lineRule="auto"/>
+        <w:ind w:firstLine="360"/>
+        <w:jc w:val="both"/>
+        <w:rPr>
+          <w:rFonts w:ascii="Times New Roman" w:hAnsi="Times New Roman" w:cs="Times New Roman"/>
+          <w:sz w:val="28"/>
+          <w:lang w:val="en-US"/>
+        </w:rPr>
+      </w:pPr>
+      <w:r>
+        <w:t>1. Комбинированные энергетические установки в система автономного электроснабжения [Электронный ресурс.] URL: http://tehnodacha.ru/news/stat/ (дата обращения 19.09.2017)</w:t>
+      </w:r>
     </w:p>
     <w:sectPr>
       <w:pgSz w:w="11906" w:h="16838"/>
@@ -506,8 +1502,192 @@
       </w:pPr>
     </w:lvl>
   </w:abstractNum>
+  <w:abstractNum w:abstractNumId="1" w15:restartNumberingAfterBreak="0">
+    <w:nsid w:val="22183006"/>
+    <w:multiLevelType w:val="hybridMultilevel"/>
+    <w:tmpl w:val="2D905EB4"/>
+    <w:lvl w:ilvl="0" w:tplc="0419000F">
+      <w:start w:val="1"/>
+      <w:numFmt w:val="decimal"/>
+      <w:lvlText w:val="%1."/>
+      <w:lvlJc w:val="left"/>
+      <w:pPr>
+        <w:ind w:left="360" w:hanging="360"/>
+      </w:pPr>
+      <w:rPr>
+        <w:rFonts w:hint="default"/>
+      </w:rPr>
+    </w:lvl>
+    <w:lvl w:ilvl="1" w:tplc="04190019" w:tentative="1">
+      <w:start w:val="1"/>
+      <w:numFmt w:val="lowerLetter"/>
+      <w:lvlText w:val="%2."/>
+      <w:lvlJc w:val="left"/>
+      <w:pPr>
+        <w:ind w:left="1080" w:hanging="360"/>
+      </w:pPr>
+    </w:lvl>
+    <w:lvl w:ilvl="2" w:tplc="0419001B" w:tentative="1">
+      <w:start w:val="1"/>
+      <w:numFmt w:val="lowerRoman"/>
+      <w:lvlText w:val="%3."/>
+      <w:lvlJc w:val="right"/>
+      <w:pPr>
+        <w:ind w:left="1800" w:hanging="180"/>
+      </w:pPr>
+    </w:lvl>
+    <w:lvl w:ilvl="3" w:tplc="0419000F" w:tentative="1">
+      <w:start w:val="1"/>
+      <w:numFmt w:val="decimal"/>
+      <w:lvlText w:val="%4."/>
+      <w:lvlJc w:val="left"/>
+      <w:pPr>
+        <w:ind w:left="2520" w:hanging="360"/>
+      </w:pPr>
+    </w:lvl>
+    <w:lvl w:ilvl="4" w:tplc="04190019" w:tentative="1">
+      <w:start w:val="1"/>
+      <w:numFmt w:val="lowerLetter"/>
+      <w:lvlText w:val="%5."/>
+      <w:lvlJc w:val="left"/>
+      <w:pPr>
+        <w:ind w:left="3240" w:hanging="360"/>
+      </w:pPr>
+    </w:lvl>
+    <w:lvl w:ilvl="5" w:tplc="0419001B" w:tentative="1">
+      <w:start w:val="1"/>
+      <w:numFmt w:val="lowerRoman"/>
+      <w:lvlText w:val="%6."/>
+      <w:lvlJc w:val="right"/>
+      <w:pPr>
+        <w:ind w:left="3960" w:hanging="180"/>
+      </w:pPr>
+    </w:lvl>
+    <w:lvl w:ilvl="6" w:tplc="0419000F" w:tentative="1">
+      <w:start w:val="1"/>
+      <w:numFmt w:val="decimal"/>
+      <w:lvlText w:val="%7."/>
+      <w:lvlJc w:val="left"/>
+      <w:pPr>
+        <w:ind w:left="4680" w:hanging="360"/>
+      </w:pPr>
+    </w:lvl>
+    <w:lvl w:ilvl="7" w:tplc="04190019" w:tentative="1">
+      <w:start w:val="1"/>
+      <w:numFmt w:val="lowerLetter"/>
+      <w:lvlText w:val="%8."/>
+      <w:lvlJc w:val="left"/>
+      <w:pPr>
+        <w:ind w:left="5400" w:hanging="360"/>
+      </w:pPr>
+    </w:lvl>
+    <w:lvl w:ilvl="8" w:tplc="0419001B" w:tentative="1">
+      <w:start w:val="1"/>
+      <w:numFmt w:val="lowerRoman"/>
+      <w:lvlText w:val="%9."/>
+      <w:lvlJc w:val="right"/>
+      <w:pPr>
+        <w:ind w:left="6120" w:hanging="180"/>
+      </w:pPr>
+    </w:lvl>
+  </w:abstractNum>
+  <w:abstractNum w:abstractNumId="2" w15:restartNumberingAfterBreak="0">
+    <w:nsid w:val="6ED40394"/>
+    <w:multiLevelType w:val="hybridMultilevel"/>
+    <w:tmpl w:val="4EB293FE"/>
+    <w:lvl w:ilvl="0" w:tplc="0419000F">
+      <w:start w:val="1"/>
+      <w:numFmt w:val="decimal"/>
+      <w:lvlText w:val="%1."/>
+      <w:lvlJc w:val="left"/>
+      <w:pPr>
+        <w:ind w:left="720" w:hanging="360"/>
+      </w:pPr>
+      <w:rPr>
+        <w:rFonts w:hint="default"/>
+      </w:rPr>
+    </w:lvl>
+    <w:lvl w:ilvl="1" w:tplc="04190019">
+      <w:start w:val="1"/>
+      <w:numFmt w:val="lowerLetter"/>
+      <w:lvlText w:val="%2."/>
+      <w:lvlJc w:val="left"/>
+      <w:pPr>
+        <w:ind w:left="1440" w:hanging="360"/>
+      </w:pPr>
+    </w:lvl>
+    <w:lvl w:ilvl="2" w:tplc="0419001B" w:tentative="1">
+      <w:start w:val="1"/>
+      <w:numFmt w:val="lowerRoman"/>
+      <w:lvlText w:val="%3."/>
+      <w:lvlJc w:val="right"/>
+      <w:pPr>
+        <w:ind w:left="2160" w:hanging="180"/>
+      </w:pPr>
+    </w:lvl>
+    <w:lvl w:ilvl="3" w:tplc="0419000F" w:tentative="1">
+      <w:start w:val="1"/>
+      <w:numFmt w:val="decimal"/>
+      <w:lvlText w:val="%4."/>
+      <w:lvlJc w:val="left"/>
+      <w:pPr>
+        <w:ind w:left="2880" w:hanging="360"/>
+      </w:pPr>
+    </w:lvl>
+    <w:lvl w:ilvl="4" w:tplc="04190019" w:tentative="1">
+      <w:start w:val="1"/>
+      <w:numFmt w:val="lowerLetter"/>
+      <w:lvlText w:val="%5."/>
+      <w:lvlJc w:val="left"/>
+      <w:pPr>
+        <w:ind w:left="3600" w:hanging="360"/>
+      </w:pPr>
+    </w:lvl>
+    <w:lvl w:ilvl="5" w:tplc="0419001B" w:tentative="1">
+      <w:start w:val="1"/>
+      <w:numFmt w:val="lowerRoman"/>
+      <w:lvlText w:val="%6."/>
+      <w:lvlJc w:val="right"/>
+      <w:pPr>
+        <w:ind w:left="4320" w:hanging="180"/>
+      </w:pPr>
+    </w:lvl>
+    <w:lvl w:ilvl="6" w:tplc="0419000F" w:tentative="1">
+      <w:start w:val="1"/>
+      <w:numFmt w:val="decimal"/>
+      <w:lvlText w:val="%7."/>
+      <w:lvlJc w:val="left"/>
+      <w:pPr>
+        <w:ind w:left="5040" w:hanging="360"/>
+      </w:pPr>
+    </w:lvl>
+    <w:lvl w:ilvl="7" w:tplc="04190019" w:tentative="1">
+      <w:start w:val="1"/>
+      <w:numFmt w:val="lowerLetter"/>
+      <w:lvlText w:val="%8."/>
+      <w:lvlJc w:val="left"/>
+      <w:pPr>
+        <w:ind w:left="5760" w:hanging="360"/>
+      </w:pPr>
+    </w:lvl>
+    <w:lvl w:ilvl="8" w:tplc="0419001B" w:tentative="1">
+      <w:start w:val="1"/>
+      <w:numFmt w:val="lowerRoman"/>
+      <w:lvlText w:val="%9."/>
+      <w:lvlJc w:val="right"/>
+      <w:pPr>
+        <w:ind w:left="6480" w:hanging="180"/>
+      </w:pPr>
+    </w:lvl>
+  </w:abstractNum>
   <w:num w:numId="1">
     <w:abstractNumId w:val="0"/>
+  </w:num>
+  <w:num w:numId="2">
+    <w:abstractNumId w:val="1"/>
+  </w:num>
+  <w:num w:numId="3">
+    <w:abstractNumId w:val="2"/>
   </w:num>
 </w:numbering>
 </file>

</xml_diff>